<commit_message>
init project dan login function
</commit_message>
<xml_diff>
--- a/Document/DPPL LMS UDINUS.docx
+++ b/Document/DPPL LMS UDINUS.docx
@@ -4668,9 +4668,9 @@
         <w:tblLook w:val="04A0" w:firstRow="1" w:lastRow="0" w:firstColumn="1" w:lastColumn="0" w:noHBand="0" w:noVBand="1"/>
       </w:tblPr>
       <w:tblGrid>
-        <w:gridCol w:w="3096"/>
-        <w:gridCol w:w="3096"/>
-        <w:gridCol w:w="3096"/>
+        <w:gridCol w:w="3020"/>
+        <w:gridCol w:w="3021"/>
+        <w:gridCol w:w="3021"/>
       </w:tblGrid>
       <w:tr>
         <w:trPr>
@@ -5214,6 +5214,7 @@
                 <w:i w:val="0"/>
                 <w:lang w:val="sv-SE"/>
               </w:rPr>
+              <w:lastRenderedPageBreak/>
               <w:t>Sequence Diagram Use Case</w:t>
             </w:r>
           </w:p>
@@ -5258,15 +5259,7 @@
                 <w:i w:val="0"/>
                 <w:lang w:val="sv-SE"/>
               </w:rPr>
-              <w:t xml:space="preserve">XX merupakan nomor urut Use </w:t>
-            </w:r>
-            <w:r>
-              <w:rPr>
-                <w:i w:val="0"/>
-                <w:lang w:val="sv-SE"/>
-              </w:rPr>
-              <w:lastRenderedPageBreak/>
-              <w:t>Case</w:t>
+              <w:t>XX merupakan nomor urut Use Case</w:t>
             </w:r>
           </w:p>
           <w:p>
@@ -5502,8 +5495,8 @@
         <w:tblLook w:val="04A0" w:firstRow="1" w:lastRow="0" w:firstColumn="1" w:lastColumn="0" w:noHBand="0" w:noVBand="1"/>
       </w:tblPr>
       <w:tblGrid>
-        <w:gridCol w:w="4644"/>
-        <w:gridCol w:w="4644"/>
+        <w:gridCol w:w="4515"/>
+        <w:gridCol w:w="4547"/>
       </w:tblGrid>
       <w:tr>
         <w:trPr>
@@ -6172,8 +6165,8 @@
         <w:tblLook w:val="04A0" w:firstRow="1" w:lastRow="0" w:firstColumn="1" w:lastColumn="0" w:noHBand="0" w:noVBand="1"/>
       </w:tblPr>
       <w:tblGrid>
-        <w:gridCol w:w="4644"/>
-        <w:gridCol w:w="4644"/>
+        <w:gridCol w:w="4515"/>
+        <w:gridCol w:w="4547"/>
       </w:tblGrid>
       <w:tr>
         <w:trPr>
@@ -6808,8 +6801,8 @@
         <w:tblLook w:val="04A0" w:firstRow="1" w:lastRow="0" w:firstColumn="1" w:lastColumn="0" w:noHBand="0" w:noVBand="1"/>
       </w:tblPr>
       <w:tblGrid>
-        <w:gridCol w:w="4644"/>
-        <w:gridCol w:w="4644"/>
+        <w:gridCol w:w="4521"/>
+        <w:gridCol w:w="4541"/>
       </w:tblGrid>
       <w:tr>
         <w:trPr>
@@ -7228,8 +7221,2003 @@
       </w:r>
     </w:p>
     <w:p>
-      <w:bookmarkStart w:id="24" w:name="_GoBack"/>
-      <w:bookmarkEnd w:id="24"/>
+      <w:pPr>
+        <w:pStyle w:val="Heading3"/>
+      </w:pPr>
+      <w:r>
+        <w:t>Definisi Actor</w:t>
+      </w:r>
+    </w:p>
+    <w:p>
+      <w:pPr>
+        <w:pStyle w:val="Caption"/>
+        <w:keepNext/>
+        <w:jc w:val="center"/>
+      </w:pPr>
+      <w:r>
+        <w:t xml:space="preserve">Table </w:t>
+      </w:r>
+      <w:r>
+        <w:fldChar w:fldCharType="begin"/>
+      </w:r>
+      <w:r>
+        <w:instrText xml:space="preserve"> SEQ Table \* ARABIC </w:instrText>
+      </w:r>
+      <w:r>
+        <w:fldChar w:fldCharType="separate"/>
+      </w:r>
+      <w:r>
+        <w:rPr>
+          <w:noProof/>
+        </w:rPr>
+        <w:t>4</w:t>
+      </w:r>
+      <w:r>
+        <w:fldChar w:fldCharType="end"/>
+      </w:r>
+      <w:r>
+        <w:t xml:space="preserve"> Definisi Actor</w:t>
+      </w:r>
+    </w:p>
+    <w:tbl>
+      <w:tblPr>
+        <w:tblStyle w:val="GridTable4-Accent1"/>
+        <w:tblW w:w="9242" w:type="dxa"/>
+        <w:tblLook w:val="04A0" w:firstRow="1" w:lastRow="0" w:firstColumn="1" w:lastColumn="0" w:noHBand="0" w:noVBand="1"/>
+      </w:tblPr>
+      <w:tblGrid>
+        <w:gridCol w:w="928"/>
+        <w:gridCol w:w="2366"/>
+        <w:gridCol w:w="5948"/>
+      </w:tblGrid>
+      <w:tr>
+        <w:trPr>
+          <w:cnfStyle w:val="100000000000" w:firstRow="1" w:lastRow="0" w:firstColumn="0" w:lastColumn="0" w:oddVBand="0" w:evenVBand="0" w:oddHBand="0" w:evenHBand="0" w:firstRowFirstColumn="0" w:firstRowLastColumn="0" w:lastRowFirstColumn="0" w:lastRowLastColumn="0"/>
+          <w:trHeight w:val="295"/>
+        </w:trPr>
+        <w:tc>
+          <w:tcPr>
+            <w:cnfStyle w:val="001000000000" w:firstRow="0" w:lastRow="0" w:firstColumn="1" w:lastColumn="0" w:oddVBand="0" w:evenVBand="0" w:oddHBand="0" w:evenHBand="0" w:firstRowFirstColumn="0" w:firstRowLastColumn="0" w:lastRowFirstColumn="0" w:lastRowLastColumn="0"/>
+            <w:tcW w:w="928" w:type="dxa"/>
+          </w:tcPr>
+          <w:p>
+            <w:r>
+              <w:t>ID</w:t>
+            </w:r>
+          </w:p>
+        </w:tc>
+        <w:tc>
+          <w:tcPr>
+            <w:tcW w:w="2366" w:type="dxa"/>
+          </w:tcPr>
+          <w:p>
+            <w:pPr>
+              <w:cnfStyle w:val="100000000000" w:firstRow="1" w:lastRow="0" w:firstColumn="0" w:lastColumn="0" w:oddVBand="0" w:evenVBand="0" w:oddHBand="0" w:evenHBand="0" w:firstRowFirstColumn="0" w:firstRowLastColumn="0" w:lastRowFirstColumn="0" w:lastRowLastColumn="0"/>
+            </w:pPr>
+            <w:r>
+              <w:t>Actor</w:t>
+            </w:r>
+          </w:p>
+        </w:tc>
+        <w:tc>
+          <w:tcPr>
+            <w:tcW w:w="5948" w:type="dxa"/>
+          </w:tcPr>
+          <w:p>
+            <w:pPr>
+              <w:cnfStyle w:val="100000000000" w:firstRow="1" w:lastRow="0" w:firstColumn="0" w:lastColumn="0" w:oddVBand="0" w:evenVBand="0" w:oddHBand="0" w:evenHBand="0" w:firstRowFirstColumn="0" w:firstRowLastColumn="0" w:lastRowFirstColumn="0" w:lastRowLastColumn="0"/>
+            </w:pPr>
+            <w:r>
+              <w:t>Definisi</w:t>
+            </w:r>
+          </w:p>
+        </w:tc>
+      </w:tr>
+      <w:tr>
+        <w:trPr>
+          <w:cnfStyle w:val="000000100000" w:firstRow="0" w:lastRow="0" w:firstColumn="0" w:lastColumn="0" w:oddVBand="0" w:evenVBand="0" w:oddHBand="1" w:evenHBand="0" w:firstRowFirstColumn="0" w:firstRowLastColumn="0" w:lastRowFirstColumn="0" w:lastRowLastColumn="0"/>
+          <w:trHeight w:val="254"/>
+        </w:trPr>
+        <w:tc>
+          <w:tcPr>
+            <w:cnfStyle w:val="001000000000" w:firstRow="0" w:lastRow="0" w:firstColumn="1" w:lastColumn="0" w:oddVBand="0" w:evenVBand="0" w:oddHBand="0" w:evenHBand="0" w:firstRowFirstColumn="0" w:firstRowLastColumn="0" w:lastRowFirstColumn="0" w:lastRowLastColumn="0"/>
+            <w:tcW w:w="928" w:type="dxa"/>
+          </w:tcPr>
+          <w:p>
+            <w:pPr>
+              <w:rPr>
+                <w:b w:val="0"/>
+              </w:rPr>
+            </w:pPr>
+            <w:r>
+              <w:rPr>
+                <w:b w:val="0"/>
+              </w:rPr>
+              <w:t>AC-01</w:t>
+            </w:r>
+          </w:p>
+        </w:tc>
+        <w:tc>
+          <w:tcPr>
+            <w:tcW w:w="2366" w:type="dxa"/>
+          </w:tcPr>
+          <w:p>
+            <w:pPr>
+              <w:cnfStyle w:val="000000100000" w:firstRow="0" w:lastRow="0" w:firstColumn="0" w:lastColumn="0" w:oddVBand="0" w:evenVBand="0" w:oddHBand="1" w:evenHBand="0" w:firstRowFirstColumn="0" w:firstRowLastColumn="0" w:lastRowFirstColumn="0" w:lastRowLastColumn="0"/>
+            </w:pPr>
+            <w:r>
+              <w:t>Dosen</w:t>
+            </w:r>
+          </w:p>
+        </w:tc>
+        <w:tc>
+          <w:tcPr>
+            <w:tcW w:w="5948" w:type="dxa"/>
+          </w:tcPr>
+          <w:p>
+            <w:pPr>
+              <w:cnfStyle w:val="000000100000" w:firstRow="0" w:lastRow="0" w:firstColumn="0" w:lastColumn="0" w:oddVBand="0" w:evenVBand="0" w:oddHBand="1" w:evenHBand="0" w:firstRowFirstColumn="0" w:firstRowLastColumn="0" w:lastRowFirstColumn="0" w:lastRowLastColumn="0"/>
+            </w:pPr>
+            <w:r>
+              <w:t>Dosen dapat menambahkan materi, tugas, quiz, dan assignment pada mata kuliah</w:t>
+            </w:r>
+          </w:p>
+        </w:tc>
+      </w:tr>
+      <w:tr>
+        <w:tc>
+          <w:tcPr>
+            <w:cnfStyle w:val="001000000000" w:firstRow="0" w:lastRow="0" w:firstColumn="1" w:lastColumn="0" w:oddVBand="0" w:evenVBand="0" w:oddHBand="0" w:evenHBand="0" w:firstRowFirstColumn="0" w:firstRowLastColumn="0" w:lastRowFirstColumn="0" w:lastRowLastColumn="0"/>
+            <w:tcW w:w="928" w:type="dxa"/>
+          </w:tcPr>
+          <w:p>
+            <w:pPr>
+              <w:rPr>
+                <w:b w:val="0"/>
+              </w:rPr>
+            </w:pPr>
+            <w:r>
+              <w:rPr>
+                <w:b w:val="0"/>
+              </w:rPr>
+              <w:t>AC-02</w:t>
+            </w:r>
+          </w:p>
+        </w:tc>
+        <w:tc>
+          <w:tcPr>
+            <w:tcW w:w="2366" w:type="dxa"/>
+          </w:tcPr>
+          <w:p>
+            <w:pPr>
+              <w:cnfStyle w:val="000000000000" w:firstRow="0" w:lastRow="0" w:firstColumn="0" w:lastColumn="0" w:oddVBand="0" w:evenVBand="0" w:oddHBand="0" w:evenHBand="0" w:firstRowFirstColumn="0" w:firstRowLastColumn="0" w:lastRowFirstColumn="0" w:lastRowLastColumn="0"/>
+            </w:pPr>
+            <w:r>
+              <w:t>Mahasiswa</w:t>
+            </w:r>
+          </w:p>
+        </w:tc>
+        <w:tc>
+          <w:tcPr>
+            <w:tcW w:w="5948" w:type="dxa"/>
+          </w:tcPr>
+          <w:p>
+            <w:pPr>
+              <w:cnfStyle w:val="000000000000" w:firstRow="0" w:lastRow="0" w:firstColumn="0" w:lastColumn="0" w:oddVBand="0" w:evenVBand="0" w:oddHBand="0" w:evenHBand="0" w:firstRowFirstColumn="0" w:firstRowLastColumn="0" w:lastRowFirstColumn="0" w:lastRowLastColumn="0"/>
+            </w:pPr>
+            <w:r>
+              <w:t>Mahasiswa dapat mengunduh materi. Mengerjakan tugas, quiz dan assignment pada mata kuliah.</w:t>
+            </w:r>
+          </w:p>
+        </w:tc>
+      </w:tr>
+      <w:tr>
+        <w:trPr>
+          <w:cnfStyle w:val="000000100000" w:firstRow="0" w:lastRow="0" w:firstColumn="0" w:lastColumn="0" w:oddVBand="0" w:evenVBand="0" w:oddHBand="1" w:evenHBand="0" w:firstRowFirstColumn="0" w:firstRowLastColumn="0" w:lastRowFirstColumn="0" w:lastRowLastColumn="0"/>
+        </w:trPr>
+        <w:tc>
+          <w:tcPr>
+            <w:cnfStyle w:val="001000000000" w:firstRow="0" w:lastRow="0" w:firstColumn="1" w:lastColumn="0" w:oddVBand="0" w:evenVBand="0" w:oddHBand="0" w:evenHBand="0" w:firstRowFirstColumn="0" w:firstRowLastColumn="0" w:lastRowFirstColumn="0" w:lastRowLastColumn="0"/>
+            <w:tcW w:w="928" w:type="dxa"/>
+          </w:tcPr>
+          <w:p>
+            <w:pPr>
+              <w:rPr>
+                <w:b w:val="0"/>
+              </w:rPr>
+            </w:pPr>
+            <w:r>
+              <w:rPr>
+                <w:b w:val="0"/>
+              </w:rPr>
+              <w:t>AC-03</w:t>
+            </w:r>
+          </w:p>
+        </w:tc>
+        <w:tc>
+          <w:tcPr>
+            <w:tcW w:w="2366" w:type="dxa"/>
+          </w:tcPr>
+          <w:p>
+            <w:pPr>
+              <w:cnfStyle w:val="000000100000" w:firstRow="0" w:lastRow="0" w:firstColumn="0" w:lastColumn="0" w:oddVBand="0" w:evenVBand="0" w:oddHBand="1" w:evenHBand="0" w:firstRowFirstColumn="0" w:firstRowLastColumn="0" w:lastRowFirstColumn="0" w:lastRowLastColumn="0"/>
+            </w:pPr>
+            <w:r>
+              <w:t>Admin</w:t>
+            </w:r>
+          </w:p>
+        </w:tc>
+        <w:tc>
+          <w:tcPr>
+            <w:tcW w:w="5948" w:type="dxa"/>
+          </w:tcPr>
+          <w:p>
+            <w:pPr>
+              <w:cnfStyle w:val="000000100000" w:firstRow="0" w:lastRow="0" w:firstColumn="0" w:lastColumn="0" w:oddVBand="0" w:evenVBand="0" w:oddHBand="1" w:evenHBand="0" w:firstRowFirstColumn="0" w:firstRowLastColumn="0" w:lastRowFirstColumn="0" w:lastRowLastColumn="0"/>
+            </w:pPr>
+            <w:r>
+              <w:t>Admin dapat menambahkan user dan mendaftarkan kedalam kelompok mata kuliah</w:t>
+            </w:r>
+          </w:p>
+        </w:tc>
+      </w:tr>
+    </w:tbl>
+    <w:p>
+      <w:pPr>
+        <w:pStyle w:val="Heading3"/>
+      </w:pPr>
+      <w:r>
+        <w:t>Definisi Use Case</w:t>
+      </w:r>
+    </w:p>
+    <w:p>
+      <w:pPr>
+        <w:pStyle w:val="Caption"/>
+        <w:keepNext/>
+        <w:jc w:val="center"/>
+      </w:pPr>
+      <w:r>
+        <w:t xml:space="preserve">Table </w:t>
+      </w:r>
+      <w:r>
+        <w:fldChar w:fldCharType="begin"/>
+      </w:r>
+      <w:r>
+        <w:instrText xml:space="preserve"> SEQ Table \* ARABIC </w:instrText>
+      </w:r>
+      <w:r>
+        <w:fldChar w:fldCharType="separate"/>
+      </w:r>
+      <w:r>
+        <w:rPr>
+          <w:noProof/>
+        </w:rPr>
+        <w:t>5</w:t>
+      </w:r>
+      <w:r>
+        <w:fldChar w:fldCharType="end"/>
+      </w:r>
+      <w:r>
+        <w:t xml:space="preserve"> Definisi Use Case</w:t>
+      </w:r>
+    </w:p>
+    <w:tbl>
+      <w:tblPr>
+        <w:tblStyle w:val="GridTable4-Accent1"/>
+        <w:tblW w:w="0" w:type="auto"/>
+        <w:tblLook w:val="04A0" w:firstRow="1" w:lastRow="0" w:firstColumn="1" w:lastColumn="0" w:noHBand="0" w:noVBand="1"/>
+      </w:tblPr>
+      <w:tblGrid>
+        <w:gridCol w:w="761"/>
+        <w:gridCol w:w="2961"/>
+        <w:gridCol w:w="5340"/>
+      </w:tblGrid>
+      <w:tr>
+        <w:trPr>
+          <w:cnfStyle w:val="100000000000" w:firstRow="1" w:lastRow="0" w:firstColumn="0" w:lastColumn="0" w:oddVBand="0" w:evenVBand="0" w:oddHBand="0" w:evenHBand="0" w:firstRowFirstColumn="0" w:firstRowLastColumn="0" w:lastRowFirstColumn="0" w:lastRowLastColumn="0"/>
+        </w:trPr>
+        <w:tc>
+          <w:tcPr>
+            <w:cnfStyle w:val="001000000000" w:firstRow="0" w:lastRow="0" w:firstColumn="1" w:lastColumn="0" w:oddVBand="0" w:evenVBand="0" w:oddHBand="0" w:evenHBand="0" w:firstRowFirstColumn="0" w:firstRowLastColumn="0" w:lastRowFirstColumn="0" w:lastRowLastColumn="0"/>
+            <w:tcW w:w="761" w:type="dxa"/>
+          </w:tcPr>
+          <w:p>
+            <w:r>
+              <w:t>ID</w:t>
+            </w:r>
+          </w:p>
+        </w:tc>
+        <w:tc>
+          <w:tcPr>
+            <w:tcW w:w="2961" w:type="dxa"/>
+          </w:tcPr>
+          <w:p>
+            <w:pPr>
+              <w:cnfStyle w:val="100000000000" w:firstRow="1" w:lastRow="0" w:firstColumn="0" w:lastColumn="0" w:oddVBand="0" w:evenVBand="0" w:oddHBand="0" w:evenHBand="0" w:firstRowFirstColumn="0" w:firstRowLastColumn="0" w:lastRowFirstColumn="0" w:lastRowLastColumn="0"/>
+            </w:pPr>
+            <w:r>
+              <w:t>Use Case</w:t>
+            </w:r>
+          </w:p>
+        </w:tc>
+        <w:tc>
+          <w:tcPr>
+            <w:tcW w:w="0" w:type="auto"/>
+          </w:tcPr>
+          <w:p>
+            <w:pPr>
+              <w:cnfStyle w:val="100000000000" w:firstRow="1" w:lastRow="0" w:firstColumn="0" w:lastColumn="0" w:oddVBand="0" w:evenVBand="0" w:oddHBand="0" w:evenHBand="0" w:firstRowFirstColumn="0" w:firstRowLastColumn="0" w:lastRowFirstColumn="0" w:lastRowLastColumn="0"/>
+            </w:pPr>
+            <w:r>
+              <w:t>Deskripsi</w:t>
+            </w:r>
+          </w:p>
+        </w:tc>
+      </w:tr>
+      <w:tr>
+        <w:trPr>
+          <w:cnfStyle w:val="000000100000" w:firstRow="0" w:lastRow="0" w:firstColumn="0" w:lastColumn="0" w:oddVBand="0" w:evenVBand="0" w:oddHBand="1" w:evenHBand="0" w:firstRowFirstColumn="0" w:firstRowLastColumn="0" w:lastRowFirstColumn="0" w:lastRowLastColumn="0"/>
+          <w:trHeight w:val="281"/>
+        </w:trPr>
+        <w:tc>
+          <w:tcPr>
+            <w:cnfStyle w:val="001000000000" w:firstRow="0" w:lastRow="0" w:firstColumn="1" w:lastColumn="0" w:oddVBand="0" w:evenVBand="0" w:oddHBand="0" w:evenHBand="0" w:firstRowFirstColumn="0" w:firstRowLastColumn="0" w:lastRowFirstColumn="0" w:lastRowLastColumn="0"/>
+            <w:tcW w:w="0" w:type="auto"/>
+          </w:tcPr>
+          <w:p>
+            <w:pPr>
+              <w:rPr>
+                <w:b w:val="0"/>
+              </w:rPr>
+            </w:pPr>
+            <w:r>
+              <w:rPr>
+                <w:b w:val="0"/>
+              </w:rPr>
+              <w:t>UC-01</w:t>
+            </w:r>
+          </w:p>
+        </w:tc>
+        <w:tc>
+          <w:tcPr>
+            <w:tcW w:w="0" w:type="auto"/>
+          </w:tcPr>
+          <w:p>
+            <w:pPr>
+              <w:cnfStyle w:val="000000100000" w:firstRow="0" w:lastRow="0" w:firstColumn="0" w:lastColumn="0" w:oddVBand="0" w:evenVBand="0" w:oddHBand="1" w:evenHBand="0" w:firstRowFirstColumn="0" w:firstRowLastColumn="0" w:lastRowFirstColumn="0" w:lastRowLastColumn="0"/>
+            </w:pPr>
+            <w:r>
+              <w:t>Menambahkan Mata Kuliah</w:t>
+            </w:r>
+          </w:p>
+        </w:tc>
+        <w:tc>
+          <w:tcPr>
+            <w:tcW w:w="0" w:type="auto"/>
+          </w:tcPr>
+          <w:p>
+            <w:pPr>
+              <w:cnfStyle w:val="000000100000" w:firstRow="0" w:lastRow="0" w:firstColumn="0" w:lastColumn="0" w:oddVBand="0" w:evenVBand="0" w:oddHBand="1" w:evenHBand="0" w:firstRowFirstColumn="0" w:firstRowLastColumn="0" w:lastRowFirstColumn="0" w:lastRowLastColumn="0"/>
+            </w:pPr>
+            <w:r>
+              <w:t>Sistem menambahkan mata kuliah baru yang dimasukkan oleh admin ke database. Selain menambahkan mata kuliah baru, sistem dapat mengubah, dan menghapus mata kuliah yang ada pada database.</w:t>
+            </w:r>
+          </w:p>
+        </w:tc>
+      </w:tr>
+      <w:tr>
+        <w:trPr>
+          <w:trHeight w:val="254"/>
+        </w:trPr>
+        <w:tc>
+          <w:tcPr>
+            <w:cnfStyle w:val="001000000000" w:firstRow="0" w:lastRow="0" w:firstColumn="1" w:lastColumn="0" w:oddVBand="0" w:evenVBand="0" w:oddHBand="0" w:evenHBand="0" w:firstRowFirstColumn="0" w:firstRowLastColumn="0" w:lastRowFirstColumn="0" w:lastRowLastColumn="0"/>
+            <w:tcW w:w="0" w:type="auto"/>
+          </w:tcPr>
+          <w:p>
+            <w:pPr>
+              <w:rPr>
+                <w:b w:val="0"/>
+              </w:rPr>
+            </w:pPr>
+            <w:r>
+              <w:rPr>
+                <w:b w:val="0"/>
+              </w:rPr>
+              <w:t>UC-02</w:t>
+            </w:r>
+          </w:p>
+        </w:tc>
+        <w:tc>
+          <w:tcPr>
+            <w:tcW w:w="0" w:type="auto"/>
+          </w:tcPr>
+          <w:p>
+            <w:pPr>
+              <w:cnfStyle w:val="000000000000" w:firstRow="0" w:lastRow="0" w:firstColumn="0" w:lastColumn="0" w:oddVBand="0" w:evenVBand="0" w:oddHBand="0" w:evenHBand="0" w:firstRowFirstColumn="0" w:firstRowLastColumn="0" w:lastRowFirstColumn="0" w:lastRowLastColumn="0"/>
+            </w:pPr>
+            <w:r>
+              <w:t>Menambahkan User</w:t>
+            </w:r>
+          </w:p>
+        </w:tc>
+        <w:tc>
+          <w:tcPr>
+            <w:tcW w:w="0" w:type="auto"/>
+          </w:tcPr>
+          <w:p>
+            <w:pPr>
+              <w:cnfStyle w:val="000000000000" w:firstRow="0" w:lastRow="0" w:firstColumn="0" w:lastColumn="0" w:oddVBand="0" w:evenVBand="0" w:oddHBand="0" w:evenHBand="0" w:firstRowFirstColumn="0" w:firstRowLastColumn="0" w:lastRowFirstColumn="0" w:lastRowLastColumn="0"/>
+            </w:pPr>
+            <w:r>
+              <w:t>Sistem menambahkan user baru yang dimasukkan oleh admin ke database. Selain menambahkan user baru, sistem dapat mengubah, dan menghapus user yang sudah ada pada database.</w:t>
+            </w:r>
+          </w:p>
+        </w:tc>
+      </w:tr>
+      <w:tr>
+        <w:trPr>
+          <w:cnfStyle w:val="000000100000" w:firstRow="0" w:lastRow="0" w:firstColumn="0" w:lastColumn="0" w:oddVBand="0" w:evenVBand="0" w:oddHBand="1" w:evenHBand="0" w:firstRowFirstColumn="0" w:firstRowLastColumn="0" w:lastRowFirstColumn="0" w:lastRowLastColumn="0"/>
+        </w:trPr>
+        <w:tc>
+          <w:tcPr>
+            <w:cnfStyle w:val="001000000000" w:firstRow="0" w:lastRow="0" w:firstColumn="1" w:lastColumn="0" w:oddVBand="0" w:evenVBand="0" w:oddHBand="0" w:evenHBand="0" w:firstRowFirstColumn="0" w:firstRowLastColumn="0" w:lastRowFirstColumn="0" w:lastRowLastColumn="0"/>
+            <w:tcW w:w="0" w:type="auto"/>
+          </w:tcPr>
+          <w:p>
+            <w:pPr>
+              <w:rPr>
+                <w:b w:val="0"/>
+              </w:rPr>
+            </w:pPr>
+            <w:r>
+              <w:rPr>
+                <w:b w:val="0"/>
+              </w:rPr>
+              <w:lastRenderedPageBreak/>
+              <w:t>UC-03</w:t>
+            </w:r>
+          </w:p>
+        </w:tc>
+        <w:tc>
+          <w:tcPr>
+            <w:tcW w:w="0" w:type="auto"/>
+          </w:tcPr>
+          <w:p>
+            <w:pPr>
+              <w:cnfStyle w:val="000000100000" w:firstRow="0" w:lastRow="0" w:firstColumn="0" w:lastColumn="0" w:oddVBand="0" w:evenVBand="0" w:oddHBand="1" w:evenHBand="0" w:firstRowFirstColumn="0" w:firstRowLastColumn="0" w:lastRowFirstColumn="0" w:lastRowLastColumn="0"/>
+            </w:pPr>
+            <w:r>
+              <w:t>Mendaftarkan User</w:t>
+            </w:r>
+          </w:p>
+        </w:tc>
+        <w:tc>
+          <w:tcPr>
+            <w:tcW w:w="0" w:type="auto"/>
+          </w:tcPr>
+          <w:p>
+            <w:pPr>
+              <w:cnfStyle w:val="000000100000" w:firstRow="0" w:lastRow="0" w:firstColumn="0" w:lastColumn="0" w:oddVBand="0" w:evenVBand="0" w:oddHBand="1" w:evenHBand="0" w:firstRowFirstColumn="0" w:firstRowLastColumn="0" w:lastRowFirstColumn="0" w:lastRowLastColumn="0"/>
+            </w:pPr>
+            <w:r>
+              <w:t>Sistem menambahkan user kedalam kelompok mata kuliah tertentu dan mendefinisikan role yang digunakan oleh user tersebut.</w:t>
+            </w:r>
+          </w:p>
+        </w:tc>
+      </w:tr>
+      <w:tr>
+        <w:tc>
+          <w:tcPr>
+            <w:cnfStyle w:val="001000000000" w:firstRow="0" w:lastRow="0" w:firstColumn="1" w:lastColumn="0" w:oddVBand="0" w:evenVBand="0" w:oddHBand="0" w:evenHBand="0" w:firstRowFirstColumn="0" w:firstRowLastColumn="0" w:lastRowFirstColumn="0" w:lastRowLastColumn="0"/>
+            <w:tcW w:w="0" w:type="auto"/>
+          </w:tcPr>
+          <w:p>
+            <w:pPr>
+              <w:rPr>
+                <w:b w:val="0"/>
+              </w:rPr>
+            </w:pPr>
+            <w:r>
+              <w:rPr>
+                <w:b w:val="0"/>
+              </w:rPr>
+              <w:t>UC-04</w:t>
+            </w:r>
+          </w:p>
+        </w:tc>
+        <w:tc>
+          <w:tcPr>
+            <w:tcW w:w="0" w:type="auto"/>
+          </w:tcPr>
+          <w:p>
+            <w:pPr>
+              <w:cnfStyle w:val="000000000000" w:firstRow="0" w:lastRow="0" w:firstColumn="0" w:lastColumn="0" w:oddVBand="0" w:evenVBand="0" w:oddHBand="0" w:evenHBand="0" w:firstRowFirstColumn="0" w:firstRowLastColumn="0" w:lastRowFirstColumn="0" w:lastRowLastColumn="0"/>
+            </w:pPr>
+            <w:r>
+              <w:t>Menambahkan Materi</w:t>
+            </w:r>
+          </w:p>
+        </w:tc>
+        <w:tc>
+          <w:tcPr>
+            <w:tcW w:w="0" w:type="auto"/>
+          </w:tcPr>
+          <w:p>
+            <w:pPr>
+              <w:cnfStyle w:val="000000000000" w:firstRow="0" w:lastRow="0" w:firstColumn="0" w:lastColumn="0" w:oddVBand="0" w:evenVBand="0" w:oddHBand="0" w:evenHBand="0" w:firstRowFirstColumn="0" w:firstRowLastColumn="0" w:lastRowFirstColumn="0" w:lastRowLastColumn="0"/>
+            </w:pPr>
+            <w:r>
+              <w:t>Sistem menambahkan materi baru yang dimasukkan oleh dosen ke database. Selain menambahkan materi baru, sistem dapat mengubah, dan menghapus materi yang sudah ada pada database.</w:t>
+            </w:r>
+          </w:p>
+        </w:tc>
+      </w:tr>
+      <w:tr>
+        <w:trPr>
+          <w:cnfStyle w:val="000000100000" w:firstRow="0" w:lastRow="0" w:firstColumn="0" w:lastColumn="0" w:oddVBand="0" w:evenVBand="0" w:oddHBand="1" w:evenHBand="0" w:firstRowFirstColumn="0" w:firstRowLastColumn="0" w:lastRowFirstColumn="0" w:lastRowLastColumn="0"/>
+        </w:trPr>
+        <w:tc>
+          <w:tcPr>
+            <w:cnfStyle w:val="001000000000" w:firstRow="0" w:lastRow="0" w:firstColumn="1" w:lastColumn="0" w:oddVBand="0" w:evenVBand="0" w:oddHBand="0" w:evenHBand="0" w:firstRowFirstColumn="0" w:firstRowLastColumn="0" w:lastRowFirstColumn="0" w:lastRowLastColumn="0"/>
+            <w:tcW w:w="0" w:type="auto"/>
+          </w:tcPr>
+          <w:p>
+            <w:pPr>
+              <w:rPr>
+                <w:b w:val="0"/>
+              </w:rPr>
+            </w:pPr>
+            <w:r>
+              <w:rPr>
+                <w:b w:val="0"/>
+              </w:rPr>
+              <w:t>UC-05</w:t>
+            </w:r>
+          </w:p>
+        </w:tc>
+        <w:tc>
+          <w:tcPr>
+            <w:tcW w:w="0" w:type="auto"/>
+          </w:tcPr>
+          <w:p>
+            <w:pPr>
+              <w:cnfStyle w:val="000000100000" w:firstRow="0" w:lastRow="0" w:firstColumn="0" w:lastColumn="0" w:oddVBand="0" w:evenVBand="0" w:oddHBand="1" w:evenHBand="0" w:firstRowFirstColumn="0" w:firstRowLastColumn="0" w:lastRowFirstColumn="0" w:lastRowLastColumn="0"/>
+            </w:pPr>
+            <w:r>
+              <w:t>Menambahkan Tugas</w:t>
+            </w:r>
+          </w:p>
+        </w:tc>
+        <w:tc>
+          <w:tcPr>
+            <w:tcW w:w="0" w:type="auto"/>
+          </w:tcPr>
+          <w:p>
+            <w:pPr>
+              <w:cnfStyle w:val="000000100000" w:firstRow="0" w:lastRow="0" w:firstColumn="0" w:lastColumn="0" w:oddVBand="0" w:evenVBand="0" w:oddHBand="1" w:evenHBand="0" w:firstRowFirstColumn="0" w:firstRowLastColumn="0" w:lastRowFirstColumn="0" w:lastRowLastColumn="0"/>
+            </w:pPr>
+            <w:r>
+              <w:t xml:space="preserve">Sistem menambahkan tugas baru yang dimasukkan oleh dosen ke database. Selain menambahkan tugas baru, sistem dapat mengubah dan menghapus tugas yang sudah ada pada database. </w:t>
+            </w:r>
+          </w:p>
+        </w:tc>
+      </w:tr>
+      <w:tr>
+        <w:trPr>
+          <w:trHeight w:val="673"/>
+        </w:trPr>
+        <w:tc>
+          <w:tcPr>
+            <w:cnfStyle w:val="001000000000" w:firstRow="0" w:lastRow="0" w:firstColumn="1" w:lastColumn="0" w:oddVBand="0" w:evenVBand="0" w:oddHBand="0" w:evenHBand="0" w:firstRowFirstColumn="0" w:firstRowLastColumn="0" w:lastRowFirstColumn="0" w:lastRowLastColumn="0"/>
+            <w:tcW w:w="0" w:type="auto"/>
+          </w:tcPr>
+          <w:p>
+            <w:pPr>
+              <w:rPr>
+                <w:b w:val="0"/>
+              </w:rPr>
+            </w:pPr>
+            <w:r>
+              <w:rPr>
+                <w:b w:val="0"/>
+              </w:rPr>
+              <w:t>UC-06</w:t>
+            </w:r>
+          </w:p>
+        </w:tc>
+        <w:tc>
+          <w:tcPr>
+            <w:tcW w:w="0" w:type="auto"/>
+          </w:tcPr>
+          <w:p>
+            <w:pPr>
+              <w:cnfStyle w:val="000000000000" w:firstRow="0" w:lastRow="0" w:firstColumn="0" w:lastColumn="0" w:oddVBand="0" w:evenVBand="0" w:oddHBand="0" w:evenHBand="0" w:firstRowFirstColumn="0" w:firstRowLastColumn="0" w:lastRowFirstColumn="0" w:lastRowLastColumn="0"/>
+            </w:pPr>
+            <w:r>
+              <w:t>Menambahkan Assignment</w:t>
+            </w:r>
+          </w:p>
+        </w:tc>
+        <w:tc>
+          <w:tcPr>
+            <w:tcW w:w="0" w:type="auto"/>
+          </w:tcPr>
+          <w:p>
+            <w:pPr>
+              <w:cnfStyle w:val="000000000000" w:firstRow="0" w:lastRow="0" w:firstColumn="0" w:lastColumn="0" w:oddVBand="0" w:evenVBand="0" w:oddHBand="0" w:evenHBand="0" w:firstRowFirstColumn="0" w:firstRowLastColumn="0" w:lastRowFirstColumn="0" w:lastRowLastColumn="0"/>
+            </w:pPr>
+            <w:r>
+              <w:t>Sistem menambahkan assignment baru yang dimasukkan oleh dosen ke database. Selain menambahkan assignment baru, sistem dapat mengubah dan menghapus assignment yang sudah ada pada database.</w:t>
+            </w:r>
+          </w:p>
+        </w:tc>
+      </w:tr>
+      <w:tr>
+        <w:trPr>
+          <w:cnfStyle w:val="000000100000" w:firstRow="0" w:lastRow="0" w:firstColumn="0" w:lastColumn="0" w:oddVBand="0" w:evenVBand="0" w:oddHBand="1" w:evenHBand="0" w:firstRowFirstColumn="0" w:firstRowLastColumn="0" w:lastRowFirstColumn="0" w:lastRowLastColumn="0"/>
+          <w:trHeight w:val="673"/>
+        </w:trPr>
+        <w:tc>
+          <w:tcPr>
+            <w:cnfStyle w:val="001000000000" w:firstRow="0" w:lastRow="0" w:firstColumn="1" w:lastColumn="0" w:oddVBand="0" w:evenVBand="0" w:oddHBand="0" w:evenHBand="0" w:firstRowFirstColumn="0" w:firstRowLastColumn="0" w:lastRowFirstColumn="0" w:lastRowLastColumn="0"/>
+            <w:tcW w:w="0" w:type="auto"/>
+          </w:tcPr>
+          <w:p>
+            <w:pPr>
+              <w:rPr>
+                <w:b w:val="0"/>
+              </w:rPr>
+            </w:pPr>
+            <w:r>
+              <w:rPr>
+                <w:b w:val="0"/>
+              </w:rPr>
+              <w:t>UC-07</w:t>
+            </w:r>
+          </w:p>
+        </w:tc>
+        <w:tc>
+          <w:tcPr>
+            <w:tcW w:w="0" w:type="auto"/>
+          </w:tcPr>
+          <w:p>
+            <w:pPr>
+              <w:cnfStyle w:val="000000100000" w:firstRow="0" w:lastRow="0" w:firstColumn="0" w:lastColumn="0" w:oddVBand="0" w:evenVBand="0" w:oddHBand="1" w:evenHBand="0" w:firstRowFirstColumn="0" w:firstRowLastColumn="0" w:lastRowFirstColumn="0" w:lastRowLastColumn="0"/>
+            </w:pPr>
+            <w:r>
+              <w:t>Menambahkan Diskusi Kelompok</w:t>
+            </w:r>
+          </w:p>
+        </w:tc>
+        <w:tc>
+          <w:tcPr>
+            <w:tcW w:w="0" w:type="auto"/>
+          </w:tcPr>
+          <w:p>
+            <w:pPr>
+              <w:cnfStyle w:val="000000100000" w:firstRow="0" w:lastRow="0" w:firstColumn="0" w:lastColumn="0" w:oddVBand="0" w:evenVBand="0" w:oddHBand="1" w:evenHBand="0" w:firstRowFirstColumn="0" w:firstRowLastColumn="0" w:lastRowFirstColumn="0" w:lastRowLastColumn="0"/>
+            </w:pPr>
+            <w:r>
+              <w:t>Sistem menambahkan diskusi kelompok yang dimasukkan oleh dosen ke database. Selain menambahkan diskusi kelompok baru, sistem dapat mengubah dan menghapus diskusi kelompok yang sudah ada pada database.</w:t>
+            </w:r>
+          </w:p>
+        </w:tc>
+      </w:tr>
+      <w:tr>
+        <w:trPr>
+          <w:trHeight w:val="673"/>
+        </w:trPr>
+        <w:tc>
+          <w:tcPr>
+            <w:cnfStyle w:val="001000000000" w:firstRow="0" w:lastRow="0" w:firstColumn="1" w:lastColumn="0" w:oddVBand="0" w:evenVBand="0" w:oddHBand="0" w:evenHBand="0" w:firstRowFirstColumn="0" w:firstRowLastColumn="0" w:lastRowFirstColumn="0" w:lastRowLastColumn="0"/>
+            <w:tcW w:w="0" w:type="auto"/>
+          </w:tcPr>
+          <w:p>
+            <w:pPr>
+              <w:rPr>
+                <w:b w:val="0"/>
+              </w:rPr>
+            </w:pPr>
+            <w:r>
+              <w:rPr>
+                <w:b w:val="0"/>
+              </w:rPr>
+              <w:t>UC-08</w:t>
+            </w:r>
+          </w:p>
+        </w:tc>
+        <w:tc>
+          <w:tcPr>
+            <w:tcW w:w="0" w:type="auto"/>
+          </w:tcPr>
+          <w:p>
+            <w:pPr>
+              <w:cnfStyle w:val="000000000000" w:firstRow="0" w:lastRow="0" w:firstColumn="0" w:lastColumn="0" w:oddVBand="0" w:evenVBand="0" w:oddHBand="0" w:evenHBand="0" w:firstRowFirstColumn="0" w:firstRowLastColumn="0" w:lastRowFirstColumn="0" w:lastRowLastColumn="0"/>
+            </w:pPr>
+            <w:r>
+              <w:t>Melihat Nilai</w:t>
+            </w:r>
+          </w:p>
+        </w:tc>
+        <w:tc>
+          <w:tcPr>
+            <w:tcW w:w="0" w:type="auto"/>
+          </w:tcPr>
+          <w:p>
+            <w:pPr>
+              <w:cnfStyle w:val="000000000000" w:firstRow="0" w:lastRow="0" w:firstColumn="0" w:lastColumn="0" w:oddVBand="0" w:evenVBand="0" w:oddHBand="0" w:evenHBand="0" w:firstRowFirstColumn="0" w:firstRowLastColumn="0" w:lastRowFirstColumn="0" w:lastRowLastColumn="0"/>
+            </w:pPr>
+            <w:r>
+              <w:t>Sistem menampilkan nilai yang sudah masuk kedalam database.</w:t>
+            </w:r>
+          </w:p>
+        </w:tc>
+      </w:tr>
+      <w:tr>
+        <w:trPr>
+          <w:cnfStyle w:val="000000100000" w:firstRow="0" w:lastRow="0" w:firstColumn="0" w:lastColumn="0" w:oddVBand="0" w:evenVBand="0" w:oddHBand="1" w:evenHBand="0" w:firstRowFirstColumn="0" w:firstRowLastColumn="0" w:lastRowFirstColumn="0" w:lastRowLastColumn="0"/>
+          <w:trHeight w:val="687"/>
+        </w:trPr>
+        <w:tc>
+          <w:tcPr>
+            <w:cnfStyle w:val="001000000000" w:firstRow="0" w:lastRow="0" w:firstColumn="1" w:lastColumn="0" w:oddVBand="0" w:evenVBand="0" w:oddHBand="0" w:evenHBand="0" w:firstRowFirstColumn="0" w:firstRowLastColumn="0" w:lastRowFirstColumn="0" w:lastRowLastColumn="0"/>
+            <w:tcW w:w="0" w:type="auto"/>
+          </w:tcPr>
+          <w:p>
+            <w:pPr>
+              <w:rPr>
+                <w:b w:val="0"/>
+              </w:rPr>
+            </w:pPr>
+            <w:r>
+              <w:rPr>
+                <w:b w:val="0"/>
+              </w:rPr>
+              <w:t>UC-09</w:t>
+            </w:r>
+          </w:p>
+        </w:tc>
+        <w:tc>
+          <w:tcPr>
+            <w:tcW w:w="0" w:type="auto"/>
+          </w:tcPr>
+          <w:p>
+            <w:pPr>
+              <w:cnfStyle w:val="000000100000" w:firstRow="0" w:lastRow="0" w:firstColumn="0" w:lastColumn="0" w:oddVBand="0" w:evenVBand="0" w:oddHBand="1" w:evenHBand="0" w:firstRowFirstColumn="0" w:firstRowLastColumn="0" w:lastRowFirstColumn="0" w:lastRowLastColumn="0"/>
+            </w:pPr>
+            <w:r>
+              <w:t>Mengerjakan Tugas</w:t>
+            </w:r>
+          </w:p>
+        </w:tc>
+        <w:tc>
+          <w:tcPr>
+            <w:tcW w:w="0" w:type="auto"/>
+          </w:tcPr>
+          <w:p>
+            <w:pPr>
+              <w:cnfStyle w:val="000000100000" w:firstRow="0" w:lastRow="0" w:firstColumn="0" w:lastColumn="0" w:oddVBand="0" w:evenVBand="0" w:oddHBand="1" w:evenHBand="0" w:firstRowFirstColumn="0" w:firstRowLastColumn="0" w:lastRowFirstColumn="0" w:lastRowLastColumn="0"/>
+            </w:pPr>
+            <w:r>
+              <w:t>Sistem menampilkan tugas yang sudah diunggah oleh d</w:t>
+            </w:r>
+            <w:r>
+              <w:t xml:space="preserve"> </w:t>
+            </w:r>
+            <w:r>
+              <w:t xml:space="preserve">osen. Sistem dapan mengunggah file hasil pekerjaan mahasiswa kedalam database. </w:t>
+            </w:r>
+          </w:p>
+        </w:tc>
+      </w:tr>
+      <w:tr>
+        <w:trPr>
+          <w:trHeight w:val="687"/>
+        </w:trPr>
+        <w:tc>
+          <w:tcPr>
+            <w:cnfStyle w:val="001000000000" w:firstRow="0" w:lastRow="0" w:firstColumn="1" w:lastColumn="0" w:oddVBand="0" w:evenVBand="0" w:oddHBand="0" w:evenHBand="0" w:firstRowFirstColumn="0" w:firstRowLastColumn="0" w:lastRowFirstColumn="0" w:lastRowLastColumn="0"/>
+            <w:tcW w:w="0" w:type="auto"/>
+          </w:tcPr>
+          <w:p>
+            <w:pPr>
+              <w:rPr>
+                <w:b w:val="0"/>
+              </w:rPr>
+            </w:pPr>
+            <w:r>
+              <w:rPr>
+                <w:b w:val="0"/>
+              </w:rPr>
+              <w:t>UC-10</w:t>
+            </w:r>
+          </w:p>
+        </w:tc>
+        <w:tc>
+          <w:tcPr>
+            <w:tcW w:w="0" w:type="auto"/>
+          </w:tcPr>
+          <w:p>
+            <w:pPr>
+              <w:cnfStyle w:val="000000000000" w:firstRow="0" w:lastRow="0" w:firstColumn="0" w:lastColumn="0" w:oddVBand="0" w:evenVBand="0" w:oddHBand="0" w:evenHBand="0" w:firstRowFirstColumn="0" w:firstRowLastColumn="0" w:lastRowFirstColumn="0" w:lastRowLastColumn="0"/>
+            </w:pPr>
+            <w:r>
+              <w:t>Mengerjakan Assignment</w:t>
+            </w:r>
+          </w:p>
+        </w:tc>
+        <w:tc>
+          <w:tcPr>
+            <w:tcW w:w="0" w:type="auto"/>
+          </w:tcPr>
+          <w:p>
+            <w:pPr>
+              <w:cnfStyle w:val="000000000000" w:firstRow="0" w:lastRow="0" w:firstColumn="0" w:lastColumn="0" w:oddVBand="0" w:evenVBand="0" w:oddHBand="0" w:evenHBand="0" w:firstRowFirstColumn="0" w:firstRowLastColumn="0" w:lastRowFirstColumn="0" w:lastRowLastColumn="0"/>
+            </w:pPr>
+            <w:r>
+              <w:t>Sistem menampilkan assignment yang sudah diunggah oleh dosen. Sistem dapat menerima file assignment hasil pekerjaan mahasiswa kedalam database.</w:t>
+            </w:r>
+          </w:p>
+        </w:tc>
+      </w:tr>
+      <w:tr>
+        <w:trPr>
+          <w:cnfStyle w:val="000000100000" w:firstRow="0" w:lastRow="0" w:firstColumn="0" w:lastColumn="0" w:oddVBand="0" w:evenVBand="0" w:oddHBand="1" w:evenHBand="0" w:firstRowFirstColumn="0" w:firstRowLastColumn="0" w:lastRowFirstColumn="0" w:lastRowLastColumn="0"/>
+          <w:trHeight w:val="687"/>
+        </w:trPr>
+        <w:tc>
+          <w:tcPr>
+            <w:cnfStyle w:val="001000000000" w:firstRow="0" w:lastRow="0" w:firstColumn="1" w:lastColumn="0" w:oddVBand="0" w:evenVBand="0" w:oddHBand="0" w:evenHBand="0" w:firstRowFirstColumn="0" w:firstRowLastColumn="0" w:lastRowFirstColumn="0" w:lastRowLastColumn="0"/>
+            <w:tcW w:w="0" w:type="auto"/>
+          </w:tcPr>
+          <w:p>
+            <w:pPr>
+              <w:rPr>
+                <w:b w:val="0"/>
+              </w:rPr>
+            </w:pPr>
+            <w:r>
+              <w:rPr>
+                <w:b w:val="0"/>
+              </w:rPr>
+              <w:t>UC-11</w:t>
+            </w:r>
+          </w:p>
+        </w:tc>
+        <w:tc>
+          <w:tcPr>
+            <w:tcW w:w="0" w:type="auto"/>
+          </w:tcPr>
+          <w:p>
+            <w:pPr>
+              <w:cnfStyle w:val="000000100000" w:firstRow="0" w:lastRow="0" w:firstColumn="0" w:lastColumn="0" w:oddVBand="0" w:evenVBand="0" w:oddHBand="1" w:evenHBand="0" w:firstRowFirstColumn="0" w:firstRowLastColumn="0" w:lastRowFirstColumn="0" w:lastRowLastColumn="0"/>
+            </w:pPr>
+            <w:r>
+              <w:t>Mengunduh Materi</w:t>
+            </w:r>
+          </w:p>
+        </w:tc>
+        <w:tc>
+          <w:tcPr>
+            <w:tcW w:w="0" w:type="auto"/>
+          </w:tcPr>
+          <w:p>
+            <w:pPr>
+              <w:cnfStyle w:val="000000100000" w:firstRow="0" w:lastRow="0" w:firstColumn="0" w:lastColumn="0" w:oddVBand="0" w:evenVBand="0" w:oddHBand="1" w:evenHBand="0" w:firstRowFirstColumn="0" w:firstRowLastColumn="0" w:lastRowFirstColumn="0" w:lastRowLastColumn="0"/>
+            </w:pPr>
+            <w:r>
+              <w:t>Sistem menampilkan materi yang sudah diunggah oleh dosen. Mahasiswa dapat mengunduh materi yang sudah diunggah oleh dosen.</w:t>
+            </w:r>
+          </w:p>
+        </w:tc>
+      </w:tr>
+    </w:tbl>
+    <w:p/>
+    <w:p>
+      <w:pPr>
+        <w:pStyle w:val="Heading3"/>
+      </w:pPr>
+      <w:r>
+        <w:t>Skenario Use Case</w:t>
+      </w:r>
+    </w:p>
+    <w:p>
+      <w:pPr>
+        <w:pStyle w:val="Heading4"/>
+      </w:pPr>
+      <w:r>
+        <w:t>Use Case Menambahkan Mata Kuliah</w:t>
+      </w:r>
+    </w:p>
+    <w:p>
+      <w:r>
+        <w:t>Use Case</w:t>
+      </w:r>
+      <w:r>
+        <w:tab/>
+        <w:t>: UC-1</w:t>
+      </w:r>
+    </w:p>
+    <w:p>
+      <w:r>
+        <w:t>Nama Use Case</w:t>
+      </w:r>
+      <w:r>
+        <w:tab/>
+        <w:t>: Menambahkan Mata Kuliah</w:t>
+      </w:r>
+    </w:p>
+    <w:p>
+      <w:r>
+        <w:t>Actor</w:t>
+      </w:r>
+      <w:r>
+        <w:tab/>
+      </w:r>
+      <w:r>
+        <w:tab/>
+        <w:t>: Admin</w:t>
+      </w:r>
+    </w:p>
+    <w:p>
+      <w:pPr>
+        <w:ind w:left="1440" w:hanging="1440"/>
+      </w:pPr>
+      <w:r>
+        <w:t>Deskripsi</w:t>
+      </w:r>
+      <w:r>
+        <w:tab/>
+        <w:t>: Use case digunakan untuk menambahkan, mengubah, dan menghapus mata kuliah pada   database.</w:t>
+      </w:r>
+    </w:p>
+    <w:p>
+      <w:pPr>
+        <w:ind w:left="1440" w:hanging="1440"/>
+      </w:pPr>
+      <w:r>
+        <w:t>Pre-Kondisi</w:t>
+      </w:r>
+      <w:r>
+        <w:tab/>
+        <w:t>: Admin sudah login kedalam sistem</w:t>
+      </w:r>
+    </w:p>
+    <w:p>
+      <w:pPr>
+        <w:ind w:left="1440" w:hanging="1440"/>
+      </w:pPr>
+    </w:p>
+    <w:p>
+      <w:pPr>
+        <w:pStyle w:val="Heading5"/>
+      </w:pPr>
+      <w:r>
+        <w:t>Skenario Normal</w:t>
+      </w:r>
+    </w:p>
+    <w:p>
+      <w:r>
+        <w:t>Skenario Id</w:t>
+      </w:r>
+      <w:r>
+        <w:tab/>
+        <w:t>: SC-01-01</w:t>
+      </w:r>
+    </w:p>
+    <w:p>
+      <w:pPr>
+        <w:ind w:left="1440" w:hanging="1440"/>
+      </w:pPr>
+      <w:r>
+        <w:t>Deskripsi</w:t>
+      </w:r>
+      <w:r>
+        <w:tab/>
+        <w:t>: Skenario normal, menambahkan mata kuliah kedalam database dan menampilkan daftar mata kuliah.</w:t>
+      </w:r>
+    </w:p>
+    <w:p>
+      <w:pPr>
+        <w:ind w:left="1440" w:hanging="1440"/>
+      </w:pPr>
+      <w:r>
+        <w:t>Skenario</w:t>
+      </w:r>
+      <w:r>
+        <w:tab/>
+        <w:t xml:space="preserve">: </w:t>
+      </w:r>
+    </w:p>
+    <w:p>
+      <w:pPr>
+        <w:pStyle w:val="Caption"/>
+        <w:keepNext/>
+        <w:jc w:val="center"/>
+      </w:pPr>
+      <w:r>
+        <w:t xml:space="preserve">Table </w:t>
+      </w:r>
+      <w:r>
+        <w:fldChar w:fldCharType="begin"/>
+      </w:r>
+      <w:r>
+        <w:instrText xml:space="preserve"> SEQ Table \* ARABIC </w:instrText>
+      </w:r>
+      <w:r>
+        <w:fldChar w:fldCharType="separate"/>
+      </w:r>
+      <w:r>
+        <w:rPr>
+          <w:noProof/>
+        </w:rPr>
+        <w:t>6</w:t>
+      </w:r>
+      <w:r>
+        <w:fldChar w:fldCharType="end"/>
+      </w:r>
+      <w:r>
+        <w:t xml:space="preserve"> SC-01-01</w:t>
+      </w:r>
+    </w:p>
+    <w:tbl>
+      <w:tblPr>
+        <w:tblStyle w:val="TableGrid"/>
+        <w:tblW w:w="0" w:type="auto"/>
+        <w:tblInd w:w="1440" w:type="dxa"/>
+        <w:tblLook w:val="04A0" w:firstRow="1" w:lastRow="0" w:firstColumn="1" w:lastColumn="0" w:noHBand="0" w:noVBand="1"/>
+      </w:tblPr>
+      <w:tblGrid>
+        <w:gridCol w:w="3807"/>
+        <w:gridCol w:w="3815"/>
+      </w:tblGrid>
+      <w:tr>
+        <w:tc>
+          <w:tcPr>
+            <w:tcW w:w="3807" w:type="dxa"/>
+          </w:tcPr>
+          <w:p>
+            <w:r>
+              <w:t>Aksi Actor</w:t>
+            </w:r>
+          </w:p>
+        </w:tc>
+        <w:tc>
+          <w:tcPr>
+            <w:tcW w:w="3815" w:type="dxa"/>
+          </w:tcPr>
+          <w:p>
+            <w:r>
+              <w:t>Reaksi Sistem</w:t>
+            </w:r>
+          </w:p>
+        </w:tc>
+      </w:tr>
+      <w:tr>
+        <w:tc>
+          <w:tcPr>
+            <w:tcW w:w="3807" w:type="dxa"/>
+          </w:tcPr>
+          <w:p>
+            <w:r>
+              <w:t>1. Menekan tombol tambah mata kuliah</w:t>
+            </w:r>
+          </w:p>
+        </w:tc>
+        <w:tc>
+          <w:tcPr>
+            <w:tcW w:w="3815" w:type="dxa"/>
+          </w:tcPr>
+          <w:p/>
+        </w:tc>
+      </w:tr>
+      <w:tr>
+        <w:tc>
+          <w:tcPr>
+            <w:tcW w:w="3807" w:type="dxa"/>
+          </w:tcPr>
+          <w:p/>
+        </w:tc>
+        <w:tc>
+          <w:tcPr>
+            <w:tcW w:w="3815" w:type="dxa"/>
+          </w:tcPr>
+          <w:p>
+            <w:r>
+              <w:t>2. Menampilkan formulir tambah mata kuliah</w:t>
+            </w:r>
+          </w:p>
+        </w:tc>
+      </w:tr>
+      <w:tr>
+        <w:tc>
+          <w:tcPr>
+            <w:tcW w:w="3807" w:type="dxa"/>
+          </w:tcPr>
+          <w:p>
+            <w:r>
+              <w:t>3. Memasukkan data mata kuliah</w:t>
+            </w:r>
+          </w:p>
+        </w:tc>
+        <w:tc>
+          <w:tcPr>
+            <w:tcW w:w="3815" w:type="dxa"/>
+          </w:tcPr>
+          <w:p/>
+        </w:tc>
+      </w:tr>
+      <w:tr>
+        <w:tc>
+          <w:tcPr>
+            <w:tcW w:w="3807" w:type="dxa"/>
+          </w:tcPr>
+          <w:p>
+            <w:r>
+              <w:t>4. Menekan tombol tambah</w:t>
+            </w:r>
+          </w:p>
+        </w:tc>
+        <w:tc>
+          <w:tcPr>
+            <w:tcW w:w="3815" w:type="dxa"/>
+          </w:tcPr>
+          <w:p/>
+        </w:tc>
+      </w:tr>
+      <w:tr>
+        <w:tc>
+          <w:tcPr>
+            <w:tcW w:w="3807" w:type="dxa"/>
+          </w:tcPr>
+          <w:p/>
+        </w:tc>
+        <w:tc>
+          <w:tcPr>
+            <w:tcW w:w="3815" w:type="dxa"/>
+          </w:tcPr>
+          <w:p>
+            <w:r>
+              <w:t xml:space="preserve">5. Validasi isi formulir </w:t>
+            </w:r>
+          </w:p>
+        </w:tc>
+      </w:tr>
+      <w:tr>
+        <w:trPr>
+          <w:trHeight w:val="254"/>
+        </w:trPr>
+        <w:tc>
+          <w:tcPr>
+            <w:tcW w:w="3807" w:type="dxa"/>
+          </w:tcPr>
+          <w:p/>
+        </w:tc>
+        <w:tc>
+          <w:tcPr>
+            <w:tcW w:w="3815" w:type="dxa"/>
+          </w:tcPr>
+          <w:p>
+            <w:r>
+              <w:t>6. Menyimpan data mata kuliah</w:t>
+            </w:r>
+          </w:p>
+        </w:tc>
+      </w:tr>
+      <w:tr>
+        <w:tc>
+          <w:tcPr>
+            <w:tcW w:w="3807" w:type="dxa"/>
+          </w:tcPr>
+          <w:p/>
+        </w:tc>
+        <w:tc>
+          <w:tcPr>
+            <w:tcW w:w="3815" w:type="dxa"/>
+          </w:tcPr>
+          <w:p>
+            <w:r>
+              <w:t>7. Memberikan notifikasi bahwa penyimpanan berhasil</w:t>
+            </w:r>
+          </w:p>
+        </w:tc>
+      </w:tr>
+      <w:tr>
+        <w:tc>
+          <w:tcPr>
+            <w:tcW w:w="3807" w:type="dxa"/>
+          </w:tcPr>
+          <w:p>
+            <w:r>
+              <w:t>8. Melihat daftar mata kuliah.</w:t>
+            </w:r>
+          </w:p>
+        </w:tc>
+        <w:tc>
+          <w:tcPr>
+            <w:tcW w:w="3815" w:type="dxa"/>
+          </w:tcPr>
+          <w:p/>
+        </w:tc>
+      </w:tr>
+    </w:tbl>
+    <w:p>
+      <w:pPr>
+        <w:pStyle w:val="Heading5"/>
+      </w:pPr>
+      <w:r>
+        <w:t>Skenario Alternatif 1</w:t>
+      </w:r>
+    </w:p>
+    <w:p>
+      <w:r>
+        <w:t>Skenario Id</w:t>
+      </w:r>
+      <w:r>
+        <w:tab/>
+        <w:t>: SC-01</w:t>
+      </w:r>
+      <w:r>
+        <w:t>-02</w:t>
+      </w:r>
+    </w:p>
+    <w:p>
+      <w:pPr>
+        <w:ind w:left="1440" w:hanging="1440"/>
+      </w:pPr>
+      <w:r>
+        <w:t>Deskripsi</w:t>
+      </w:r>
+      <w:r>
+        <w:tab/>
+        <w:t xml:space="preserve">: </w:t>
+      </w:r>
+      <w:r>
+        <w:t>Skenario alternatif 1</w:t>
+      </w:r>
+      <w:r>
+        <w:t>, menambahkan m</w:t>
+      </w:r>
+      <w:r>
+        <w:t>ata kuliah kedalam database namun masukan mata kuliah tidak valid</w:t>
+      </w:r>
+    </w:p>
+    <w:p>
+      <w:pPr>
+        <w:ind w:left="1440" w:hanging="1440"/>
+      </w:pPr>
+      <w:r>
+        <w:t>Skenario</w:t>
+      </w:r>
+      <w:r>
+        <w:tab/>
+        <w:t xml:space="preserve">: </w:t>
+      </w:r>
+    </w:p>
+    <w:p>
+      <w:pPr>
+        <w:pStyle w:val="Caption"/>
+        <w:keepNext/>
+        <w:jc w:val="center"/>
+      </w:pPr>
+      <w:r>
+        <w:t xml:space="preserve">Table </w:t>
+      </w:r>
+      <w:r>
+        <w:fldChar w:fldCharType="begin"/>
+      </w:r>
+      <w:r>
+        <w:instrText xml:space="preserve"> SEQ Table \* ARABIC </w:instrText>
+      </w:r>
+      <w:r>
+        <w:fldChar w:fldCharType="separate"/>
+      </w:r>
+      <w:r>
+        <w:rPr>
+          <w:noProof/>
+        </w:rPr>
+        <w:t>7</w:t>
+      </w:r>
+      <w:r>
+        <w:fldChar w:fldCharType="end"/>
+      </w:r>
+      <w:r>
+        <w:t xml:space="preserve"> SC-01-02</w:t>
+      </w:r>
+    </w:p>
+    <w:tbl>
+      <w:tblPr>
+        <w:tblStyle w:val="TableGrid"/>
+        <w:tblW w:w="0" w:type="auto"/>
+        <w:tblInd w:w="1440" w:type="dxa"/>
+        <w:tblLook w:val="04A0" w:firstRow="1" w:lastRow="0" w:firstColumn="1" w:lastColumn="0" w:noHBand="0" w:noVBand="1"/>
+      </w:tblPr>
+      <w:tblGrid>
+        <w:gridCol w:w="3807"/>
+        <w:gridCol w:w="3815"/>
+      </w:tblGrid>
+      <w:tr>
+        <w:tc>
+          <w:tcPr>
+            <w:tcW w:w="3807" w:type="dxa"/>
+          </w:tcPr>
+          <w:p>
+            <w:r>
+              <w:t>Aksi Actor</w:t>
+            </w:r>
+          </w:p>
+        </w:tc>
+        <w:tc>
+          <w:tcPr>
+            <w:tcW w:w="3815" w:type="dxa"/>
+          </w:tcPr>
+          <w:p>
+            <w:r>
+              <w:t>Reaksi Sistem</w:t>
+            </w:r>
+          </w:p>
+        </w:tc>
+      </w:tr>
+      <w:tr>
+        <w:tc>
+          <w:tcPr>
+            <w:tcW w:w="3807" w:type="dxa"/>
+          </w:tcPr>
+          <w:p>
+            <w:r>
+              <w:t>1. Menekan tombol tambah mata kuliah</w:t>
+            </w:r>
+          </w:p>
+        </w:tc>
+        <w:tc>
+          <w:tcPr>
+            <w:tcW w:w="3815" w:type="dxa"/>
+          </w:tcPr>
+          <w:p/>
+        </w:tc>
+      </w:tr>
+      <w:tr>
+        <w:tc>
+          <w:tcPr>
+            <w:tcW w:w="3807" w:type="dxa"/>
+          </w:tcPr>
+          <w:p/>
+        </w:tc>
+        <w:tc>
+          <w:tcPr>
+            <w:tcW w:w="3815" w:type="dxa"/>
+          </w:tcPr>
+          <w:p>
+            <w:r>
+              <w:t>2. Menampilkan formulir tambah mata kuliah</w:t>
+            </w:r>
+          </w:p>
+        </w:tc>
+      </w:tr>
+      <w:tr>
+        <w:tc>
+          <w:tcPr>
+            <w:tcW w:w="3807" w:type="dxa"/>
+          </w:tcPr>
+          <w:p>
+            <w:r>
+              <w:t>3. Memasukkan data mata kuliah</w:t>
+            </w:r>
+          </w:p>
+        </w:tc>
+        <w:tc>
+          <w:tcPr>
+            <w:tcW w:w="3815" w:type="dxa"/>
+          </w:tcPr>
+          <w:p/>
+        </w:tc>
+      </w:tr>
+      <w:tr>
+        <w:tc>
+          <w:tcPr>
+            <w:tcW w:w="3807" w:type="dxa"/>
+          </w:tcPr>
+          <w:p>
+            <w:r>
+              <w:t>4. Menekan tombol tambah</w:t>
+            </w:r>
+          </w:p>
+        </w:tc>
+        <w:tc>
+          <w:tcPr>
+            <w:tcW w:w="3815" w:type="dxa"/>
+          </w:tcPr>
+          <w:p/>
+        </w:tc>
+      </w:tr>
+      <w:tr>
+        <w:tc>
+          <w:tcPr>
+            <w:tcW w:w="3807" w:type="dxa"/>
+          </w:tcPr>
+          <w:p/>
+        </w:tc>
+        <w:tc>
+          <w:tcPr>
+            <w:tcW w:w="3815" w:type="dxa"/>
+          </w:tcPr>
+          <w:p>
+            <w:r>
+              <w:t xml:space="preserve">5. Validasi isi formulir </w:t>
+            </w:r>
+          </w:p>
+        </w:tc>
+      </w:tr>
+      <w:tr>
+        <w:trPr>
+          <w:trHeight w:val="254"/>
+        </w:trPr>
+        <w:tc>
+          <w:tcPr>
+            <w:tcW w:w="3807" w:type="dxa"/>
+          </w:tcPr>
+          <w:p/>
+        </w:tc>
+        <w:tc>
+          <w:tcPr>
+            <w:tcW w:w="3815" w:type="dxa"/>
+          </w:tcPr>
+          <w:p>
+            <w:r>
+              <w:t xml:space="preserve">6. </w:t>
+            </w:r>
+            <w:r>
+              <w:t>Menampilkan formulir tambah mata kuliah dengan notifikasi kesalahan masukan pada formulir</w:t>
+            </w:r>
+          </w:p>
+        </w:tc>
+      </w:tr>
+    </w:tbl>
+    <w:p>
+      <w:pPr>
+        <w:pStyle w:val="Heading5"/>
+      </w:pPr>
+      <w:r>
+        <w:t>Skenario Alternatif 2</w:t>
+      </w:r>
+    </w:p>
+    <w:p>
+      <w:r>
+        <w:t>Skenario Id</w:t>
+      </w:r>
+      <w:r>
+        <w:tab/>
+        <w:t>: SC-01</w:t>
+      </w:r>
+      <w:r>
+        <w:t>-03</w:t>
+      </w:r>
+    </w:p>
+    <w:p>
+      <w:pPr>
+        <w:ind w:left="1440" w:hanging="1440"/>
+      </w:pPr>
+      <w:r>
+        <w:t>Deskripsi</w:t>
+      </w:r>
+      <w:r>
+        <w:tab/>
+        <w:t xml:space="preserve">: Skenario alternatif </w:t>
+      </w:r>
+      <w:r>
+        <w:t>2</w:t>
+      </w:r>
+      <w:r>
+        <w:t xml:space="preserve">, </w:t>
+      </w:r>
+      <w:r>
+        <w:t>edit mata kuliah yang sudah ada pada database dan berhasil update</w:t>
+      </w:r>
+    </w:p>
+    <w:p>
+      <w:pPr>
+        <w:ind w:left="1440" w:hanging="1440"/>
+      </w:pPr>
+      <w:r>
+        <w:t>Skenario</w:t>
+      </w:r>
+      <w:r>
+        <w:tab/>
+        <w:t xml:space="preserve">: </w:t>
+      </w:r>
+    </w:p>
+    <w:p>
+      <w:pPr>
+        <w:pStyle w:val="Caption"/>
+        <w:keepNext/>
+        <w:jc w:val="center"/>
+      </w:pPr>
+      <w:r>
+        <w:t xml:space="preserve">Table </w:t>
+      </w:r>
+      <w:r>
+        <w:fldChar w:fldCharType="begin"/>
+      </w:r>
+      <w:r>
+        <w:instrText xml:space="preserve"> SEQ Table \* ARABIC </w:instrText>
+      </w:r>
+      <w:r>
+        <w:fldChar w:fldCharType="separate"/>
+      </w:r>
+      <w:r>
+        <w:rPr>
+          <w:noProof/>
+        </w:rPr>
+        <w:t>8</w:t>
+      </w:r>
+      <w:r>
+        <w:fldChar w:fldCharType="end"/>
+      </w:r>
+      <w:r>
+        <w:t xml:space="preserve"> SC-01-03</w:t>
+      </w:r>
+    </w:p>
+    <w:tbl>
+      <w:tblPr>
+        <w:tblStyle w:val="TableGrid"/>
+        <w:tblW w:w="0" w:type="auto"/>
+        <w:tblInd w:w="1440" w:type="dxa"/>
+        <w:tblLook w:val="04A0" w:firstRow="1" w:lastRow="0" w:firstColumn="1" w:lastColumn="0" w:noHBand="0" w:noVBand="1"/>
+      </w:tblPr>
+      <w:tblGrid>
+        <w:gridCol w:w="3807"/>
+        <w:gridCol w:w="3815"/>
+      </w:tblGrid>
+      <w:tr>
+        <w:tc>
+          <w:tcPr>
+            <w:tcW w:w="3807" w:type="dxa"/>
+          </w:tcPr>
+          <w:p>
+            <w:r>
+              <w:t>Aksi Actor</w:t>
+            </w:r>
+          </w:p>
+        </w:tc>
+        <w:tc>
+          <w:tcPr>
+            <w:tcW w:w="3815" w:type="dxa"/>
+          </w:tcPr>
+          <w:p>
+            <w:r>
+              <w:t>Reaksi Sistem</w:t>
+            </w:r>
+          </w:p>
+        </w:tc>
+      </w:tr>
+      <w:tr>
+        <w:tc>
+          <w:tcPr>
+            <w:tcW w:w="3807" w:type="dxa"/>
+          </w:tcPr>
+          <w:p>
+            <w:r>
+              <w:t xml:space="preserve">1. Menekan tombol </w:t>
+            </w:r>
+            <w:r>
+              <w:t>update</w:t>
+            </w:r>
+            <w:r>
+              <w:t xml:space="preserve"> mata kuliah</w:t>
+            </w:r>
+          </w:p>
+        </w:tc>
+        <w:tc>
+          <w:tcPr>
+            <w:tcW w:w="3815" w:type="dxa"/>
+          </w:tcPr>
+          <w:p/>
+        </w:tc>
+      </w:tr>
+      <w:tr>
+        <w:tc>
+          <w:tcPr>
+            <w:tcW w:w="3807" w:type="dxa"/>
+          </w:tcPr>
+          <w:p/>
+        </w:tc>
+        <w:tc>
+          <w:tcPr>
+            <w:tcW w:w="3815" w:type="dxa"/>
+          </w:tcPr>
+          <w:p>
+            <w:r>
+              <w:t xml:space="preserve">2. Menampilkan formulir </w:t>
+            </w:r>
+            <w:r>
+              <w:t>edit</w:t>
+            </w:r>
+            <w:r>
+              <w:t xml:space="preserve"> mata kuliah</w:t>
+            </w:r>
+            <w:r>
+              <w:t xml:space="preserve"> dengan nilai data mata kuliah sebelumnya</w:t>
+            </w:r>
+          </w:p>
+        </w:tc>
+      </w:tr>
+      <w:tr>
+        <w:tc>
+          <w:tcPr>
+            <w:tcW w:w="3807" w:type="dxa"/>
+          </w:tcPr>
+          <w:p>
+            <w:r>
+              <w:t>3. M</w:t>
+            </w:r>
+            <w:r>
+              <w:t>engubah</w:t>
+            </w:r>
+            <w:r>
+              <w:t xml:space="preserve"> data mata kuliah</w:t>
+            </w:r>
+          </w:p>
+        </w:tc>
+        <w:tc>
+          <w:tcPr>
+            <w:tcW w:w="3815" w:type="dxa"/>
+          </w:tcPr>
+          <w:p/>
+        </w:tc>
+      </w:tr>
+      <w:tr>
+        <w:tc>
+          <w:tcPr>
+            <w:tcW w:w="3807" w:type="dxa"/>
+          </w:tcPr>
+          <w:p>
+            <w:r>
+              <w:t xml:space="preserve">4. Menekan tombol </w:t>
+            </w:r>
+            <w:r>
+              <w:t>selesai</w:t>
+            </w:r>
+          </w:p>
+        </w:tc>
+        <w:tc>
+          <w:tcPr>
+            <w:tcW w:w="3815" w:type="dxa"/>
+          </w:tcPr>
+          <w:p/>
+        </w:tc>
+      </w:tr>
+      <w:tr>
+        <w:tc>
+          <w:tcPr>
+            <w:tcW w:w="3807" w:type="dxa"/>
+          </w:tcPr>
+          <w:p/>
+        </w:tc>
+        <w:tc>
+          <w:tcPr>
+            <w:tcW w:w="3815" w:type="dxa"/>
+          </w:tcPr>
+          <w:p>
+            <w:r>
+              <w:t xml:space="preserve">5. Validasi isi formulir </w:t>
+            </w:r>
+          </w:p>
+        </w:tc>
+      </w:tr>
+      <w:tr>
+        <w:trPr>
+          <w:trHeight w:val="254"/>
+        </w:trPr>
+        <w:tc>
+          <w:tcPr>
+            <w:tcW w:w="3807" w:type="dxa"/>
+          </w:tcPr>
+          <w:p/>
+        </w:tc>
+        <w:tc>
+          <w:tcPr>
+            <w:tcW w:w="3815" w:type="dxa"/>
+          </w:tcPr>
+          <w:p>
+            <w:r>
+              <w:t>6. Memberikan notifikasi bahwa update berhasil</w:t>
+            </w:r>
+          </w:p>
+        </w:tc>
+      </w:tr>
+      <w:tr>
+        <w:trPr>
+          <w:trHeight w:val="254"/>
+        </w:trPr>
+        <w:tc>
+          <w:tcPr>
+            <w:tcW w:w="3807" w:type="dxa"/>
+          </w:tcPr>
+          <w:p>
+            <w:r>
+              <w:t>7. Melihat daftar mata kuliah</w:t>
+            </w:r>
+          </w:p>
+        </w:tc>
+        <w:tc>
+          <w:tcPr>
+            <w:tcW w:w="3815" w:type="dxa"/>
+          </w:tcPr>
+          <w:p/>
+        </w:tc>
+      </w:tr>
+    </w:tbl>
+    <w:p/>
+    <w:p>
+      <w:pPr>
+        <w:pStyle w:val="Heading5"/>
+      </w:pPr>
+      <w:r>
+        <w:t>Skenario Alternatif 3</w:t>
+      </w:r>
+    </w:p>
+    <w:p>
+      <w:r>
+        <w:t>Skenario Id</w:t>
+      </w:r>
+      <w:r>
+        <w:tab/>
+        <w:t>: SC-01</w:t>
+      </w:r>
+      <w:r>
+        <w:t>-04</w:t>
+      </w:r>
+    </w:p>
+    <w:p>
+      <w:pPr>
+        <w:ind w:left="1440" w:hanging="1440"/>
+      </w:pPr>
+      <w:r>
+        <w:t>Deskripsi</w:t>
+      </w:r>
+      <w:r>
+        <w:tab/>
+        <w:t xml:space="preserve">: Skenario alternatif </w:t>
+      </w:r>
+      <w:r>
+        <w:t>3</w:t>
+      </w:r>
+      <w:r>
+        <w:t>, edit mata kuliah y</w:t>
+      </w:r>
+      <w:r>
+        <w:t xml:space="preserve">ang sudah ada pada database namun </w:t>
+      </w:r>
+      <w:r>
+        <w:t>data masukan tidak valid</w:t>
+      </w:r>
+    </w:p>
+    <w:p>
+      <w:pPr>
+        <w:ind w:left="1440" w:hanging="1440"/>
+      </w:pPr>
+      <w:r>
+        <w:t>Skenario</w:t>
+      </w:r>
+      <w:r>
+        <w:tab/>
+        <w:t xml:space="preserve">: </w:t>
+      </w:r>
+    </w:p>
+    <w:p>
+      <w:pPr>
+        <w:pStyle w:val="Caption"/>
+        <w:keepNext/>
+        <w:jc w:val="center"/>
+      </w:pPr>
+      <w:r>
+        <w:t xml:space="preserve">Table </w:t>
+      </w:r>
+      <w:r>
+        <w:fldChar w:fldCharType="begin"/>
+      </w:r>
+      <w:r>
+        <w:instrText xml:space="preserve"> SEQ Table \* ARABIC </w:instrText>
+      </w:r>
+      <w:r>
+        <w:fldChar w:fldCharType="separate"/>
+      </w:r>
+      <w:r>
+        <w:rPr>
+          <w:noProof/>
+        </w:rPr>
+        <w:t>9</w:t>
+      </w:r>
+      <w:r>
+        <w:fldChar w:fldCharType="end"/>
+      </w:r>
+      <w:r>
+        <w:t xml:space="preserve"> SC-01-04</w:t>
+      </w:r>
+    </w:p>
+    <w:tbl>
+      <w:tblPr>
+        <w:tblStyle w:val="TableGrid"/>
+        <w:tblW w:w="0" w:type="auto"/>
+        <w:tblInd w:w="1440" w:type="dxa"/>
+        <w:tblLook w:val="04A0" w:firstRow="1" w:lastRow="0" w:firstColumn="1" w:lastColumn="0" w:noHBand="0" w:noVBand="1"/>
+      </w:tblPr>
+      <w:tblGrid>
+        <w:gridCol w:w="3807"/>
+        <w:gridCol w:w="3815"/>
+      </w:tblGrid>
+      <w:tr>
+        <w:tc>
+          <w:tcPr>
+            <w:tcW w:w="3807" w:type="dxa"/>
+          </w:tcPr>
+          <w:p>
+            <w:r>
+              <w:t>Aksi Actor</w:t>
+            </w:r>
+          </w:p>
+        </w:tc>
+        <w:tc>
+          <w:tcPr>
+            <w:tcW w:w="3815" w:type="dxa"/>
+          </w:tcPr>
+          <w:p>
+            <w:r>
+              <w:t>Reaksi Sistem</w:t>
+            </w:r>
+          </w:p>
+        </w:tc>
+      </w:tr>
+      <w:tr>
+        <w:tc>
+          <w:tcPr>
+            <w:tcW w:w="3807" w:type="dxa"/>
+          </w:tcPr>
+          <w:p>
+            <w:r>
+              <w:t xml:space="preserve">1. Menekan tombol </w:t>
+            </w:r>
+            <w:r>
+              <w:t>update</w:t>
+            </w:r>
+            <w:r>
+              <w:t xml:space="preserve"> mata kuliah</w:t>
+            </w:r>
+          </w:p>
+        </w:tc>
+        <w:tc>
+          <w:tcPr>
+            <w:tcW w:w="3815" w:type="dxa"/>
+          </w:tcPr>
+          <w:p/>
+        </w:tc>
+      </w:tr>
+      <w:tr>
+        <w:tc>
+          <w:tcPr>
+            <w:tcW w:w="3807" w:type="dxa"/>
+          </w:tcPr>
+          <w:p/>
+        </w:tc>
+        <w:tc>
+          <w:tcPr>
+            <w:tcW w:w="3815" w:type="dxa"/>
+          </w:tcPr>
+          <w:p>
+            <w:r>
+              <w:t xml:space="preserve">2. Menampilkan formulir </w:t>
+            </w:r>
+            <w:r>
+              <w:t>edit</w:t>
+            </w:r>
+            <w:r>
+              <w:t xml:space="preserve"> mata kuliah</w:t>
+            </w:r>
+            <w:r>
+              <w:t xml:space="preserve"> dengan nilai data mata kuliah sebelumnya</w:t>
+            </w:r>
+          </w:p>
+        </w:tc>
+      </w:tr>
+      <w:tr>
+        <w:tc>
+          <w:tcPr>
+            <w:tcW w:w="3807" w:type="dxa"/>
+          </w:tcPr>
+          <w:p>
+            <w:r>
+              <w:t>3. Me</w:t>
+            </w:r>
+            <w:r>
+              <w:t>ngubah</w:t>
+            </w:r>
+            <w:r>
+              <w:t xml:space="preserve"> data mata kuliah</w:t>
+            </w:r>
+          </w:p>
+        </w:tc>
+        <w:tc>
+          <w:tcPr>
+            <w:tcW w:w="3815" w:type="dxa"/>
+          </w:tcPr>
+          <w:p/>
+        </w:tc>
+      </w:tr>
+      <w:tr>
+        <w:tc>
+          <w:tcPr>
+            <w:tcW w:w="3807" w:type="dxa"/>
+          </w:tcPr>
+          <w:p>
+            <w:r>
+              <w:t xml:space="preserve">4. Menekan tombol </w:t>
+            </w:r>
+            <w:r>
+              <w:t>selesai</w:t>
+            </w:r>
+          </w:p>
+        </w:tc>
+        <w:tc>
+          <w:tcPr>
+            <w:tcW w:w="3815" w:type="dxa"/>
+          </w:tcPr>
+          <w:p/>
+        </w:tc>
+      </w:tr>
+      <w:tr>
+        <w:tc>
+          <w:tcPr>
+            <w:tcW w:w="3807" w:type="dxa"/>
+          </w:tcPr>
+          <w:p/>
+        </w:tc>
+        <w:tc>
+          <w:tcPr>
+            <w:tcW w:w="3815" w:type="dxa"/>
+          </w:tcPr>
+          <w:p>
+            <w:r>
+              <w:t xml:space="preserve">5. Validasi isi formulir </w:t>
+            </w:r>
+          </w:p>
+        </w:tc>
+      </w:tr>
+      <w:tr>
+        <w:trPr>
+          <w:trHeight w:val="254"/>
+        </w:trPr>
+        <w:tc>
+          <w:tcPr>
+            <w:tcW w:w="3807" w:type="dxa"/>
+          </w:tcPr>
+          <w:p/>
+        </w:tc>
+        <w:tc>
+          <w:tcPr>
+            <w:tcW w:w="3815" w:type="dxa"/>
+          </w:tcPr>
+          <w:p>
+            <w:r>
+              <w:t xml:space="preserve">6. Menampilkan formulir </w:t>
+            </w:r>
+            <w:r>
+              <w:t>edit</w:t>
+            </w:r>
+            <w:bookmarkStart w:id="24" w:name="_GoBack"/>
+            <w:bookmarkEnd w:id="24"/>
+            <w:r>
+              <w:t xml:space="preserve"> mata kuliah dengan notifikasi kesalahan masukan pada formulir</w:t>
+            </w:r>
+          </w:p>
+        </w:tc>
+      </w:tr>
+    </w:tbl>
+    <w:p/>
+    <w:p>
+      <w:pPr>
+        <w:ind w:left="1440" w:hanging="1440"/>
+      </w:pPr>
     </w:p>
     <w:p>
       <w:pPr>
@@ -7239,6 +9227,7 @@
       <w:bookmarkStart w:id="26" w:name="_Toc320172067"/>
       <w:bookmarkStart w:id="27" w:name="_Toc354567780"/>
       <w:r>
+        <w:lastRenderedPageBreak/>
         <w:t>Deskripsi Perancangan Rinci</w:t>
       </w:r>
       <w:bookmarkEnd w:id="25"/>
@@ -7942,10 +9931,10 @@
         <w:tblLook w:val="04A0" w:firstRow="1" w:lastRow="0" w:firstColumn="1" w:lastColumn="0" w:noHBand="0" w:noVBand="1"/>
       </w:tblPr>
       <w:tblGrid>
-        <w:gridCol w:w="530"/>
-        <w:gridCol w:w="3951"/>
+        <w:gridCol w:w="528"/>
+        <w:gridCol w:w="3803"/>
         <w:gridCol w:w="2372"/>
-        <w:gridCol w:w="2435"/>
+        <w:gridCol w:w="2359"/>
       </w:tblGrid>
       <w:tr>
         <w:tc>
@@ -8308,6 +10297,7 @@
       <w:bookmarkStart w:id="46" w:name="_Toc320172074"/>
       <w:bookmarkStart w:id="47" w:name="_Toc354567787"/>
       <w:r>
+        <w:lastRenderedPageBreak/>
         <w:t>Spesifikasi Layar Utama</w:t>
       </w:r>
       <w:bookmarkEnd w:id="45"/>
@@ -8712,7 +10702,7 @@
           </mc:Choice>
           <mc:Fallback>
             <w:pict>
-              <v:rect w14:anchorId="5EC1EC4C" id="Rectangle_x0020_5" o:spid="_x0000_s1026" style="position:absolute;margin-left:12.1pt;margin-top:76.2pt;width:43.2pt;height:14.4pt;z-index:251657216;visibility:visible;mso-wrap-style:square;mso-width-percent:0;mso-height-percent:0;mso-wrap-distance-left:9pt;mso-wrap-distance-top:0;mso-wrap-distance-right:9pt;mso-wrap-distance-bottom:0;mso-position-horizontal:absolute;mso-position-horizontal-relative:text;mso-position-vertical:absolute;mso-position-vertical-relative:text;mso-width-percent:0;mso-height-percent:0;mso-width-relative:page;mso-height-relative:page;v-text-anchor:top" o:gfxdata="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" o:allowincell="f">
+              <v:rect w14:anchorId="33A5345B" id="Rectangle_x0020_5" o:spid="_x0000_s1026" style="position:absolute;margin-left:12.1pt;margin-top:76.2pt;width:43.2pt;height:14.4pt;z-index:251657216;visibility:visible;mso-wrap-style:square;mso-width-percent:0;mso-height-percent:0;mso-wrap-distance-left:9pt;mso-wrap-distance-top:0;mso-wrap-distance-right:9pt;mso-wrap-distance-bottom:0;mso-position-horizontal:absolute;mso-position-horizontal-relative:text;mso-position-vertical:absolute;mso-position-vertical-relative:text;mso-width-percent:0;mso-height-percent:0;mso-width-relative:page;mso-height-relative:page;v-text-anchor:top" o:gfxdata="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" o:allowincell="f">
                 <w10:wrap type="topAndBottom"/>
               </v:rect>
             </w:pict>
@@ -8785,7 +10775,7 @@
           </mc:Choice>
           <mc:Fallback>
             <w:pict>
-              <v:rect w14:anchorId="443C9A99" id="Rectangle_x0020_4" o:spid="_x0000_s1026" style="position:absolute;margin-left:12.1pt;margin-top:54.6pt;width:43.2pt;height:14.4pt;z-index:251658240;visibility:visible;mso-wrap-style:square;mso-width-percent:0;mso-height-percent:0;mso-wrap-distance-left:9pt;mso-wrap-distance-top:0;mso-wrap-distance-right:9pt;mso-wrap-distance-bottom:0;mso-position-horizontal:absolute;mso-position-horizontal-relative:text;mso-position-vertical:absolute;mso-position-vertical-relative:text;mso-width-percent:0;mso-height-percent:0;mso-width-relative:page;mso-height-relative:page;v-text-anchor:top" o:gfxdata="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" o:allowincell="f">
+              <v:rect w14:anchorId="62604895" id="Rectangle_x0020_4" o:spid="_x0000_s1026" style="position:absolute;margin-left:12.1pt;margin-top:54.6pt;width:43.2pt;height:14.4pt;z-index:251658240;visibility:visible;mso-wrap-style:square;mso-width-percent:0;mso-height-percent:0;mso-wrap-distance-left:9pt;mso-wrap-distance-top:0;mso-wrap-distance-right:9pt;mso-wrap-distance-bottom:0;mso-position-horizontal:absolute;mso-position-horizontal-relative:text;mso-position-vertical:absolute;mso-position-vertical-relative:text;mso-width-percent:0;mso-height-percent:0;mso-width-relative:page;mso-height-relative:page;v-text-anchor:top" o:gfxdata="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" o:allowincell="f">
                 <w10:wrap type="topAndBottom"/>
               </v:rect>
             </w:pict>
@@ -9754,6 +11744,7 @@
       <w:bookmarkStart w:id="58" w:name="_Toc320172078"/>
       <w:bookmarkStart w:id="59" w:name="_Toc354567791"/>
       <w:r>
+        <w:lastRenderedPageBreak/>
         <w:t xml:space="preserve">Spesifikasi </w:t>
       </w:r>
       <w:r>
@@ -10690,7 +12681,7 @@
               <w:noProof/>
               <w:sz w:val="22"/>
             </w:rPr>
-            <w:t>9</w:t>
+            <w:t>11</w:t>
           </w:r>
           <w:r>
             <w:rPr>
@@ -10743,7 +12734,7 @@
               <w:rStyle w:val="PageNumber"/>
               <w:noProof/>
             </w:rPr>
-            <w:t>12</w:t>
+            <w:t>14</w:t>
           </w:r>
           <w:r>
             <w:rPr>
@@ -12509,6 +14500,40 @@
       <w:szCs w:val="18"/>
     </w:rPr>
   </w:style>
+  <w:style w:type="table" w:styleId="TableGridLight">
+    <w:name w:val="Grid Table Light"/>
+    <w:basedOn w:val="TableNormal"/>
+    <w:uiPriority w:val="40"/>
+    <w:rsid w:val="00A732B9"/>
+    <w:tblPr>
+      <w:tblInd w:w="0" w:type="dxa"/>
+      <w:tblBorders>
+        <w:top w:val="single" w:sz="4" w:space="0" w:color="BFBFBF" w:themeColor="background1" w:themeShade="BF"/>
+        <w:left w:val="single" w:sz="4" w:space="0" w:color="BFBFBF" w:themeColor="background1" w:themeShade="BF"/>
+        <w:bottom w:val="single" w:sz="4" w:space="0" w:color="BFBFBF" w:themeColor="background1" w:themeShade="BF"/>
+        <w:right w:val="single" w:sz="4" w:space="0" w:color="BFBFBF" w:themeColor="background1" w:themeShade="BF"/>
+        <w:insideH w:val="single" w:sz="4" w:space="0" w:color="BFBFBF" w:themeColor="background1" w:themeShade="BF"/>
+        <w:insideV w:val="single" w:sz="4" w:space="0" w:color="BFBFBF" w:themeColor="background1" w:themeShade="BF"/>
+      </w:tblBorders>
+      <w:tblCellMar>
+        <w:top w:w="0" w:type="dxa"/>
+        <w:left w:w="108" w:type="dxa"/>
+        <w:bottom w:w="0" w:type="dxa"/>
+        <w:right w:w="108" w:type="dxa"/>
+      </w:tblCellMar>
+    </w:tblPr>
+  </w:style>
+  <w:style w:type="paragraph" w:styleId="ListParagraph">
+    <w:name w:val="List Paragraph"/>
+    <w:basedOn w:val="Normal"/>
+    <w:uiPriority w:val="34"/>
+    <w:qFormat/>
+    <w:rsid w:val="002F28D6"/>
+    <w:pPr>
+      <w:ind w:left="720"/>
+      <w:contextualSpacing/>
+    </w:pPr>
+  </w:style>
 </w:styles>
 </file>
 

</xml_diff>